<commit_message>
[OTHER] maj roster CDF 2019
</commit_message>
<xml_diff>
--- a/Templiers de Senart - FFBS-CNSB Challenge de France roster provisoire_2019.docx
+++ b/Templiers de Senart - FFBS-CNSB Challenge de France roster provisoire_2019.docx
@@ -1606,6 +1606,13 @@
               </w:rPr>
               <w:t>GAILEY</w:t>
             </w:r>
+            <w:r>
+              <w:rPr>
+                <w:sz w:val="24"/>
+                <w:szCs w:val="24"/>
+              </w:rPr>
+              <w:t xml:space="preserve"> JR</w:t>
+            </w:r>
           </w:p>
         </w:tc>
         <w:tc>
@@ -1626,6 +1633,13 @@
                 <w:szCs w:val="24"/>
               </w:rPr>
               <w:t>Frank</w:t>
+            </w:r>
+            <w:r>
+              <w:rPr>
+                <w:sz w:val="24"/>
+                <w:szCs w:val="24"/>
+              </w:rPr>
+              <w:t xml:space="preserve"> Thomas</w:t>
             </w:r>
           </w:p>
         </w:tc>
@@ -1857,7 +1871,21 @@
                 <w:sz w:val="24"/>
                 <w:szCs w:val="24"/>
               </w:rPr>
-              <w:t>Ty’relle</w:t>
+              <w:t>Ty</w:t>
+            </w:r>
+            <w:r>
+              <w:rPr>
+                <w:sz w:val="24"/>
+                <w:szCs w:val="24"/>
+              </w:rPr>
+              <w:t>relle</w:t>
+            </w:r>
+            <w:r>
+              <w:rPr>
+                <w:sz w:val="24"/>
+                <w:szCs w:val="24"/>
+              </w:rPr>
+              <w:t xml:space="preserve"> Lee</w:t>
             </w:r>
           </w:p>
         </w:tc>
@@ -1881,8 +1909,6 @@
               </w:rPr>
               <w:t>12/12/1986</w:t>
             </w:r>
-            <w:bookmarkStart w:id="0" w:name="_GoBack"/>
-            <w:bookmarkEnd w:id="0"/>
           </w:p>
         </w:tc>
         <w:tc>
@@ -1898,6 +1924,13 @@
                 <w:szCs w:val="24"/>
               </w:rPr>
             </w:pPr>
+            <w:r>
+              <w:rPr>
+                <w:sz w:val="24"/>
+                <w:szCs w:val="24"/>
+              </w:rPr>
+              <w:t>110548</w:t>
+            </w:r>
           </w:p>
         </w:tc>
       </w:tr>
@@ -2411,7 +2444,21 @@
                 <w:sz w:val="24"/>
                 <w:szCs w:val="24"/>
               </w:rPr>
-              <w:t>JUMATRINIDAD</w:t>
+              <w:t>JUMA</w:t>
+            </w:r>
+            <w:r>
+              <w:rPr>
+                <w:sz w:val="24"/>
+                <w:szCs w:val="24"/>
+              </w:rPr>
+              <w:t>-</w:t>
+            </w:r>
+            <w:r>
+              <w:rPr>
+                <w:sz w:val="24"/>
+                <w:szCs w:val="24"/>
+              </w:rPr>
+              <w:t>TRINIDAD</w:t>
             </w:r>
           </w:p>
         </w:tc>
@@ -2471,6 +2518,13 @@
                 <w:szCs w:val="24"/>
               </w:rPr>
             </w:pPr>
+            <w:r>
+              <w:rPr>
+                <w:sz w:val="24"/>
+                <w:szCs w:val="24"/>
+              </w:rPr>
+              <w:t>035204</w:t>
+            </w:r>
           </w:p>
         </w:tc>
       </w:tr>
@@ -2499,7 +2553,7 @@
                 <w:sz w:val="24"/>
                 <w:szCs w:val="24"/>
               </w:rPr>
-              <w:t>29</w:t>
+              <w:t>17</w:t>
             </w:r>
           </w:p>
         </w:tc>
@@ -2615,7 +2669,7 @@
                 <w:sz w:val="24"/>
                 <w:szCs w:val="24"/>
               </w:rPr>
-              <w:t>17</w:t>
+              <w:t>18</w:t>
             </w:r>
           </w:p>
         </w:tc>
@@ -2731,7 +2785,7 @@
                 <w:sz w:val="24"/>
                 <w:szCs w:val="24"/>
               </w:rPr>
-              <w:t>18</w:t>
+              <w:t>19</w:t>
             </w:r>
           </w:p>
         </w:tc>
@@ -2847,7 +2901,7 @@
                 <w:sz w:val="24"/>
                 <w:szCs w:val="24"/>
               </w:rPr>
-              <w:t>19</w:t>
+              <w:t>20</w:t>
             </w:r>
           </w:p>
         </w:tc>
@@ -2963,7 +3017,7 @@
                 <w:sz w:val="24"/>
                 <w:szCs w:val="24"/>
               </w:rPr>
-              <w:t>20</w:t>
+              <w:t>21</w:t>
             </w:r>
           </w:p>
         </w:tc>
@@ -3079,7 +3133,7 @@
                 <w:sz w:val="24"/>
                 <w:szCs w:val="24"/>
               </w:rPr>
-              <w:t>21</w:t>
+              <w:t>22</w:t>
             </w:r>
           </w:p>
         </w:tc>
@@ -3101,6 +3155,13 @@
                 <w:szCs w:val="24"/>
               </w:rPr>
               <w:t>MAPAKOU</w:t>
+            </w:r>
+            <w:r>
+              <w:rPr>
+                <w:sz w:val="24"/>
+                <w:szCs w:val="24"/>
+              </w:rPr>
+              <w:t xml:space="preserve"> DJEMBO</w:t>
             </w:r>
           </w:p>
         </w:tc>
@@ -3195,7 +3256,7 @@
                 <w:sz w:val="24"/>
                 <w:szCs w:val="24"/>
               </w:rPr>
-              <w:t>22</w:t>
+              <w:t>23</w:t>
             </w:r>
           </w:p>
         </w:tc>
@@ -3311,7 +3372,7 @@
                 <w:sz w:val="24"/>
                 <w:szCs w:val="24"/>
               </w:rPr>
-              <w:t>23</w:t>
+              <w:t>24</w:t>
             </w:r>
           </w:p>
         </w:tc>
@@ -3334,6 +3395,13 @@
               </w:rPr>
               <w:t>PERDOMO</w:t>
             </w:r>
+            <w:r>
+              <w:rPr>
+                <w:sz w:val="24"/>
+                <w:szCs w:val="24"/>
+              </w:rPr>
+              <w:t xml:space="preserve"> CASTRO</w:t>
+            </w:r>
           </w:p>
         </w:tc>
         <w:tc>
@@ -3354,6 +3422,13 @@
                 <w:szCs w:val="24"/>
               </w:rPr>
               <w:t>Alexander</w:t>
+            </w:r>
+            <w:r>
+              <w:rPr>
+                <w:sz w:val="24"/>
+                <w:szCs w:val="24"/>
+              </w:rPr>
+              <w:t xml:space="preserve"> José</w:t>
             </w:r>
           </w:p>
         </w:tc>
@@ -3427,7 +3502,7 @@
                 <w:sz w:val="24"/>
                 <w:szCs w:val="24"/>
               </w:rPr>
-              <w:t>24</w:t>
+              <w:t>25</w:t>
             </w:r>
           </w:p>
         </w:tc>
@@ -3543,7 +3618,7 @@
                 <w:sz w:val="24"/>
                 <w:szCs w:val="24"/>
               </w:rPr>
-              <w:t>25</w:t>
+              <w:t>26</w:t>
             </w:r>
           </w:p>
         </w:tc>
@@ -3658,7 +3733,7 @@
                 <w:sz w:val="24"/>
                 <w:szCs w:val="24"/>
               </w:rPr>
-              <w:t>26</w:t>
+              <w:t>27</w:t>
             </w:r>
           </w:p>
         </w:tc>
@@ -3739,6 +3814,13 @@
                 <w:szCs w:val="24"/>
               </w:rPr>
             </w:pPr>
+            <w:r>
+              <w:rPr>
+                <w:sz w:val="24"/>
+                <w:szCs w:val="24"/>
+              </w:rPr>
+              <w:t>110547</w:t>
+            </w:r>
           </w:p>
         </w:tc>
       </w:tr>
@@ -3883,8 +3965,10 @@
                 <w:sz w:val="24"/>
                 <w:szCs w:val="24"/>
               </w:rPr>
-              <w:t>27</w:t>
-            </w:r>
+              <w:t>29</w:t>
+            </w:r>
+            <w:bookmarkStart w:id="0" w:name="_GoBack"/>
+            <w:bookmarkEnd w:id="0"/>
           </w:p>
         </w:tc>
         <w:tc>

</xml_diff>